<commit_message>
Up code Lab 2 _ InClass
</commit_message>
<xml_diff>
--- a/LAB1/23521588_Lab1_Homework.docx
+++ b/LAB1/23521588_Lab1_Homework.docx
@@ -160,7 +160,7 @@
           </mc:Choice>
           <mc:Fallback>
             <w:pict>
-              <v:shapetype w14:anchorId="4D60A03D" id="_x0000_t32" coordsize="21600,21600" o:spt="32" o:oned="t" path="m,l21600,21600e" filled="f">
+              <v:shapetype w14:anchorId="6D6DC114" id="_x0000_t32" coordsize="21600,21600" o:spt="32" o:oned="t" path="m,l21600,21600e" filled="f">
                 <v:path arrowok="t" fillok="f" o:connecttype="none"/>
                 <o:lock v:ext="edit" shapetype="t"/>
               </v:shapetype>
@@ -4370,7 +4370,7 @@
             <w:sz w:val="26"/>
             <w:szCs w:val="26"/>
           </w:rPr>
-          <w:t>6</w:t>
+          <w:t>5</w:t>
         </w:r>
         <w:r>
           <w:rPr>
@@ -4469,7 +4469,7 @@
             <w:sz w:val="26"/>
             <w:szCs w:val="26"/>
           </w:rPr>
-          <w:t>6</w:t>
+          <w:t>5</w:t>
         </w:r>
         <w:r>
           <w:rPr>
@@ -4568,7 +4568,7 @@
             <w:sz w:val="26"/>
             <w:szCs w:val="26"/>
           </w:rPr>
-          <w:t>6</w:t>
+          <w:t>5</w:t>
         </w:r>
         <w:r>
           <w:rPr>
@@ -4766,7 +4766,7 @@
             <w:sz w:val="26"/>
             <w:szCs w:val="26"/>
           </w:rPr>
-          <w:t>7</w:t>
+          <w:t>6</w:t>
         </w:r>
         <w:r>
           <w:rPr>
@@ -4865,7 +4865,7 @@
             <w:sz w:val="26"/>
             <w:szCs w:val="26"/>
           </w:rPr>
-          <w:t>7</w:t>
+          <w:t>6</w:t>
         </w:r>
         <w:r>
           <w:rPr>
@@ -5063,7 +5063,7 @@
             <w:sz w:val="26"/>
             <w:szCs w:val="26"/>
           </w:rPr>
-          <w:t>8</w:t>
+          <w:t>7</w:t>
         </w:r>
         <w:r>
           <w:rPr>
@@ -5162,7 +5162,7 @@
             <w:sz w:val="26"/>
             <w:szCs w:val="26"/>
           </w:rPr>
-          <w:t>8</w:t>
+          <w:t>7</w:t>
         </w:r>
         <w:r>
           <w:rPr>
@@ -5459,7 +5459,7 @@
             <w:sz w:val="26"/>
             <w:szCs w:val="26"/>
           </w:rPr>
-          <w:t>9</w:t>
+          <w:t>8</w:t>
         </w:r>
         <w:r>
           <w:rPr>
@@ -5756,7 +5756,7 @@
             <w:sz w:val="26"/>
             <w:szCs w:val="26"/>
           </w:rPr>
-          <w:t>10</w:t>
+          <w:t>9</w:t>
         </w:r>
         <w:r>
           <w:rPr>
@@ -6152,7 +6152,7 @@
             <w:sz w:val="26"/>
             <w:szCs w:val="26"/>
           </w:rPr>
-          <w:t>11</w:t>
+          <w:t>10</w:t>
         </w:r>
         <w:r>
           <w:rPr>
@@ -6449,7 +6449,7 @@
             <w:sz w:val="26"/>
             <w:szCs w:val="26"/>
           </w:rPr>
-          <w:t>12</w:t>
+          <w:t>11</w:t>
         </w:r>
         <w:r>
           <w:rPr>
@@ -6746,7 +6746,7 @@
             <w:sz w:val="26"/>
             <w:szCs w:val="26"/>
           </w:rPr>
-          <w:t>13</w:t>
+          <w:t>12</w:t>
         </w:r>
         <w:r>
           <w:rPr>

</xml_diff>